<commit_message>
Agregar páginas a guión
</commit_message>
<xml_diff>
--- a/Poster/Guion_Poster.docx
+++ b/Poster/Guion_Poster.docx
@@ -210,7 +210,6 @@
           <w:lang w:eastAsia="es-MX"/>
         </w:rPr>
       </w:pPr>
-      <w:proofErr w:type="spellStart"/>
       <w:r>
         <w:rPr>
           <w:rFonts w:ascii="Times" w:eastAsia="Times New Roman" w:hAnsi="Times" w:cs="Times"/>
@@ -221,20 +220,7 @@
           <w:szCs w:val="36"/>
           <w:lang w:eastAsia="es-MX"/>
         </w:rPr>
-        <w:t>Guión</w:t>
-      </w:r>
-      <w:proofErr w:type="spellEnd"/>
-      <w:r>
-        <w:rPr>
-          <w:rFonts w:ascii="Times" w:eastAsia="Times New Roman" w:hAnsi="Times" w:cs="Times"/>
-          <w:b/>
-          <w:bCs/>
-          <w:color w:val="0033A0"/>
-          <w:sz w:val="36"/>
-          <w:szCs w:val="36"/>
-          <w:lang w:eastAsia="es-MX"/>
-        </w:rPr>
-        <w:t xml:space="preserve"> de presentación</w:t>
+        <w:t>Guión de presentación</w:t>
       </w:r>
       <w:r>
         <w:rPr>
@@ -543,7 +529,6 @@
           <w:lang w:eastAsia="es-MX"/>
         </w:rPr>
       </w:pPr>
-      <w:proofErr w:type="spellStart"/>
       <w:r>
         <w:rPr>
           <w:rFonts w:ascii="Arial" w:eastAsia="Times New Roman" w:hAnsi="Arial" w:cs="Arial"/>
@@ -556,7 +541,6 @@
         </w:rPr>
         <w:t>Guión</w:t>
       </w:r>
-      <w:proofErr w:type="spellEnd"/>
     </w:p>
     <w:p>
       <w:pPr>
@@ -862,7 +846,6 @@
           <w:lang w:val="en-US"/>
         </w:rPr>
       </w:pPr>
-      <w:proofErr w:type="spellStart"/>
       <w:r>
         <w:rPr>
           <w:rFonts w:ascii="Arial" w:eastAsia="Times New Roman" w:hAnsi="Arial" w:cs="Arial"/>
@@ -872,19 +855,7 @@
           <w:u w:val="single"/>
           <w:lang w:val="en-US"/>
         </w:rPr>
-        <w:t>Herramienta</w:t>
-      </w:r>
-      <w:proofErr w:type="spellEnd"/>
-      <w:r>
-        <w:rPr>
-          <w:rFonts w:ascii="Arial" w:eastAsia="Times New Roman" w:hAnsi="Arial" w:cs="Arial"/>
-          <w:color w:val="000000"/>
-          <w:sz w:val="24"/>
-          <w:szCs w:val="24"/>
-          <w:u w:val="single"/>
-          <w:lang w:val="en-US"/>
-        </w:rPr>
-        <w:t xml:space="preserve"> 2 (GitHub):</w:t>
+        <w:t>Herramienta 2 (GitHub):</w:t>
       </w:r>
     </w:p>
     <w:p>
@@ -945,7 +916,6 @@
           <w:lang w:val="en-US"/>
         </w:rPr>
       </w:pPr>
-      <w:proofErr w:type="spellStart"/>
       <w:r>
         <w:rPr>
           <w:rFonts w:ascii="Arial" w:eastAsia="Times New Roman" w:hAnsi="Arial" w:cs="Arial"/>
@@ -955,19 +925,7 @@
           <w:u w:val="single"/>
           <w:lang w:val="en-US"/>
         </w:rPr>
-        <w:t>Herramienta</w:t>
-      </w:r>
-      <w:proofErr w:type="spellEnd"/>
-      <w:r>
-        <w:rPr>
-          <w:rFonts w:ascii="Arial" w:eastAsia="Times New Roman" w:hAnsi="Arial" w:cs="Arial"/>
-          <w:color w:val="000000"/>
-          <w:sz w:val="24"/>
-          <w:szCs w:val="24"/>
-          <w:u w:val="single"/>
-          <w:lang w:val="en-US"/>
-        </w:rPr>
-        <w:t xml:space="preserve"> 3 (C++): </w:t>
+        <w:t>Herramienta 3 (C++): </w:t>
       </w:r>
     </w:p>
     <w:p>
@@ -1053,7 +1011,6 @@
           <w:lang w:val="en-US"/>
         </w:rPr>
       </w:pPr>
-      <w:proofErr w:type="spellStart"/>
       <w:r>
         <w:rPr>
           <w:rFonts w:ascii="Arial" w:eastAsia="Times New Roman" w:hAnsi="Arial" w:cs="Arial"/>
@@ -1063,19 +1020,7 @@
           <w:u w:val="single"/>
           <w:lang w:val="en-US"/>
         </w:rPr>
-        <w:t>Herramienta</w:t>
-      </w:r>
-      <w:proofErr w:type="spellEnd"/>
-      <w:r>
-        <w:rPr>
-          <w:rFonts w:ascii="Arial" w:eastAsia="Times New Roman" w:hAnsi="Arial" w:cs="Arial"/>
-          <w:color w:val="000000"/>
-          <w:sz w:val="24"/>
-          <w:szCs w:val="24"/>
-          <w:u w:val="single"/>
-          <w:lang w:val="en-US"/>
-        </w:rPr>
-        <w:t xml:space="preserve"> 4 (Visual Studio):</w:t>
+        <w:t>Herramienta 4 (Visual Studio):</w:t>
       </w:r>
     </w:p>
     <w:p>
@@ -1097,29 +1042,7 @@
           <w:szCs w:val="24"/>
           <w:lang w:val="es-ES"/>
         </w:rPr>
-        <w:t xml:space="preserve">Visual Studio se caracteriza por ser una IDE flexible y ligera con funcionalidad en diversos lenguajes de programación, </w:t>
-      </w:r>
-      <w:proofErr w:type="spellStart"/>
-      <w:r>
-        <w:rPr>
-          <w:rFonts w:ascii="Arial" w:eastAsia="Times New Roman" w:hAnsi="Arial" w:cs="Arial"/>
-          <w:color w:val="000000"/>
-          <w:sz w:val="24"/>
-          <w:szCs w:val="24"/>
-          <w:lang w:val="es-ES"/>
-        </w:rPr>
-        <w:t>asi</w:t>
-      </w:r>
-      <w:proofErr w:type="spellEnd"/>
-      <w:r>
-        <w:rPr>
-          <w:rFonts w:ascii="Arial" w:eastAsia="Times New Roman" w:hAnsi="Arial" w:cs="Arial"/>
-          <w:color w:val="000000"/>
-          <w:sz w:val="24"/>
-          <w:szCs w:val="24"/>
-          <w:lang w:val="es-ES"/>
-        </w:rPr>
-        <w:t xml:space="preserve"> como acceso a varias extensiones que facilitan todo tipo de trabajo. Desde extensiones para ejecutar ciertos programas, hasta extensiones para trabajo colaborativo en vivo. Además, su extensa documentación y actualizaciones regulares aseguran la calidad y seguridad del producto. Por último, ya estábamos familiarizados gracias a recomendaciones de profesores.</w:t>
+        <w:t>Visual Studio se caracteriza por ser una IDE flexible y ligera con funcionalidad en diversos lenguajes de programación, asi como acceso a varias extensiones que facilitan todo tipo de trabajo. Desde extensiones para ejecutar ciertos programas, hasta extensiones para trabajo colaborativo en vivo. Además, su extensa documentación y actualizaciones regulares aseguran la calidad y seguridad del producto. Por último, ya estábamos familiarizados gracias a recomendaciones de profesores.</w:t>
       </w:r>
     </w:p>
     <w:p>
@@ -1158,7 +1081,6 @@
           <w:lang w:val="en-US"/>
         </w:rPr>
       </w:pPr>
-      <w:proofErr w:type="spellStart"/>
       <w:r>
         <w:rPr>
           <w:rFonts w:ascii="Arial" w:eastAsia="Times New Roman" w:hAnsi="Arial" w:cs="Arial"/>
@@ -1168,67 +1090,7 @@
           <w:u w:val="single"/>
           <w:lang w:val="en-US"/>
         </w:rPr>
-        <w:t>Herramienta</w:t>
-      </w:r>
-      <w:proofErr w:type="spellEnd"/>
-      <w:r>
-        <w:rPr>
-          <w:rFonts w:ascii="Arial" w:eastAsia="Times New Roman" w:hAnsi="Arial" w:cs="Arial"/>
-          <w:color w:val="000000"/>
-          <w:sz w:val="24"/>
-          <w:szCs w:val="24"/>
-          <w:u w:val="single"/>
-          <w:lang w:val="en-US"/>
-        </w:rPr>
-        <w:t xml:space="preserve"> 5 (</w:t>
-      </w:r>
-      <w:proofErr w:type="spellStart"/>
-      <w:r>
-        <w:rPr>
-          <w:rFonts w:ascii="Arial" w:eastAsia="Times New Roman" w:hAnsi="Arial" w:cs="Arial"/>
-          <w:color w:val="000000"/>
-          <w:sz w:val="24"/>
-          <w:szCs w:val="24"/>
-          <w:u w:val="single"/>
-          <w:lang w:val="en-US"/>
-        </w:rPr>
-        <w:t>Programación</w:t>
-      </w:r>
-      <w:proofErr w:type="spellEnd"/>
-      <w:r>
-        <w:rPr>
-          <w:rFonts w:ascii="Arial" w:eastAsia="Times New Roman" w:hAnsi="Arial" w:cs="Arial"/>
-          <w:color w:val="000000"/>
-          <w:sz w:val="24"/>
-          <w:szCs w:val="24"/>
-          <w:u w:val="single"/>
-          <w:lang w:val="en-US"/>
-        </w:rPr>
-        <w:t xml:space="preserve"> </w:t>
-      </w:r>
-      <w:proofErr w:type="spellStart"/>
-      <w:r>
-        <w:rPr>
-          <w:rFonts w:ascii="Arial" w:eastAsia="Times New Roman" w:hAnsi="Arial" w:cs="Arial"/>
-          <w:color w:val="000000"/>
-          <w:sz w:val="24"/>
-          <w:szCs w:val="24"/>
-          <w:u w:val="single"/>
-          <w:lang w:val="en-US"/>
-        </w:rPr>
-        <w:t>paralela</w:t>
-      </w:r>
-      <w:proofErr w:type="spellEnd"/>
-      <w:r>
-        <w:rPr>
-          <w:rFonts w:ascii="Arial" w:eastAsia="Times New Roman" w:hAnsi="Arial" w:cs="Arial"/>
-          <w:color w:val="000000"/>
-          <w:sz w:val="24"/>
-          <w:szCs w:val="24"/>
-          <w:u w:val="single"/>
-          <w:lang w:val="en-US"/>
-        </w:rPr>
-        <w:t>):</w:t>
+        <w:t>Herramienta 5 (Programación paralela):</w:t>
       </w:r>
     </w:p>
     <w:p>
@@ -1303,7 +1165,6 @@
           <w:lang w:val="en-US"/>
         </w:rPr>
       </w:pPr>
-      <w:proofErr w:type="spellStart"/>
       <w:r>
         <w:rPr>
           <w:rFonts w:ascii="Arial" w:eastAsia="Times New Roman" w:hAnsi="Arial" w:cs="Arial"/>
@@ -1313,9 +1174,78 @@
           <w:u w:val="single"/>
           <w:lang w:val="en-US"/>
         </w:rPr>
-        <w:t>Herramienta</w:t>
-      </w:r>
-      <w:proofErr w:type="spellEnd"/>
+        <w:t>Herramienta 6 (Diagrams.net):</w:t>
+      </w:r>
+    </w:p>
+    <w:p>
+      <w:pPr>
+        <w:pStyle w:val="NormalWeb"/>
+        <w:spacing w:before="0" w:beforeAutospacing="0" w:after="0" w:afterAutospacing="0"/>
+        <w:ind w:left="720"/>
+        <w:rPr>
+          <w:lang w:eastAsia="en-US"/>
+        </w:rPr>
+      </w:pPr>
+      <w:r>
+        <w:rPr>
+          <w:rFonts w:ascii="Arial" w:hAnsi="Arial" w:cs="Arial"/>
+          <w:color w:val="000000"/>
+          <w:lang w:val="es-ES"/>
+        </w:rPr>
+        <w:t xml:space="preserve">La sexta herramienta es Diagrams, esta aplicación puede ser categorizada en el área de diseño de  software, ya que es una herramienta de diagramas UML, el cual es indispensable para lograr un buen desarrollo de software, ya que te permite documentar el diseño y las decisiones tomadas sobre este, abordar un problema en partes, definir requerimientos, representar información para los diferentes stakeholders y aumentar la calidad del software. Otra herramienta de diagramas muy popular es Lucidchart, ambas tienen aspectos positivos y negativos que satisfacen diferentes necesidades, diagrams es la aplicación que nos pareció más conveniente para realizar el diagrama del DFA del resaltador léxico. Porque todas sus plantillas y elementos son gratuitos, permite el trabajo colaborativo por medio de Google Drive, tiene una interfaz intuitiva y es segura. Por otro lado Lucidchart es una aplicación en la que tienes que pagar por el servicio, aunque cuenta con una </w:t>
+      </w:r>
+      <w:r>
+        <w:rPr>
+          <w:rFonts w:ascii="Arial" w:hAnsi="Arial" w:cs="Arial"/>
+          <w:color w:val="000000"/>
+          <w:lang w:eastAsia="en-US"/>
+        </w:rPr>
+        <w:t xml:space="preserve">versión gratuita está muy limitada, tiene más </w:t>
+      </w:r>
+      <w:r>
+        <w:rPr>
+          <w:rFonts w:ascii="Arial" w:hAnsi="Arial" w:cs="Arial"/>
+          <w:color w:val="000000"/>
+          <w:lang w:eastAsia="en-US"/>
+        </w:rPr>
+        <w:lastRenderedPageBreak/>
+        <w:t>plantillas, diseños diversos e integraciones que facilitan el trabajo colaborativo, vinculación de datos y gestión de proyectos, por lo que consideramos que esta herramienta es conveniente para una empresa o proyectos grandes.</w:t>
+      </w:r>
+    </w:p>
+    <w:p>
+      <w:pPr>
+        <w:spacing w:after="0" w:line="240" w:lineRule="auto"/>
+        <w:rPr>
+          <w:rFonts w:ascii="Times New Roman" w:eastAsia="Times New Roman" w:hAnsi="Times New Roman" w:cs="Times New Roman"/>
+          <w:sz w:val="24"/>
+          <w:szCs w:val="24"/>
+        </w:rPr>
+      </w:pPr>
+      <w:r>
+        <w:rPr>
+          <w:rFonts w:ascii="Times New Roman" w:eastAsia="Times New Roman" w:hAnsi="Times New Roman" w:cs="Times New Roman"/>
+          <w:sz w:val="24"/>
+          <w:szCs w:val="24"/>
+        </w:rPr>
+        <w:br/>
+      </w:r>
+    </w:p>
+    <w:p>
+      <w:pPr>
+        <w:numPr>
+          <w:ilvl w:val="0"/>
+          <w:numId w:val="9"/>
+        </w:numPr>
+        <w:spacing w:after="0" w:line="240" w:lineRule="auto"/>
+        <w:textAlignment w:val="baseline"/>
+        <w:rPr>
+          <w:rFonts w:ascii="Arial" w:eastAsia="Times New Roman" w:hAnsi="Arial" w:cs="Arial"/>
+          <w:color w:val="000000"/>
+          <w:sz w:val="24"/>
+          <w:szCs w:val="24"/>
+          <w:lang w:val="en-US"/>
+        </w:rPr>
+      </w:pPr>
       <w:r>
         <w:rPr>
           <w:rFonts w:ascii="Arial" w:eastAsia="Times New Roman" w:hAnsi="Arial" w:cs="Arial"/>
@@ -1325,7 +1255,7 @@
           <w:u w:val="single"/>
           <w:lang w:val="en-US"/>
         </w:rPr>
-        <w:t xml:space="preserve"> 6 (Diagrams.net):</w:t>
+        <w:t>Cierre de presentación:</w:t>
       </w:r>
     </w:p>
     <w:p>
@@ -1336,172 +1266,191 @@
           <w:rFonts w:ascii="Times New Roman" w:eastAsia="Times New Roman" w:hAnsi="Times New Roman" w:cs="Times New Roman"/>
           <w:sz w:val="24"/>
           <w:szCs w:val="24"/>
+        </w:rPr>
+      </w:pPr>
+      <w:r>
+        <w:rPr>
+          <w:rFonts w:ascii="Arial" w:eastAsia="Times New Roman" w:hAnsi="Arial" w:cs="Arial"/>
+          <w:color w:val="000000"/>
+          <w:sz w:val="24"/>
+          <w:szCs w:val="24"/>
+        </w:rPr>
+        <w:t>Considerando toda esta tecnología emergente en diversos campos que contribuyeron al desarrollo del proyecto, es importante observar el impacto del pensamiento formal en el desarrollo de dichas contribuciones. El proceso del pensamiento formal es uno basado en análisis, abstracción y resolución de problemas. Este tipo de pensamiento nos ofrece la capacidad de desarrollar teorías e hipótesis, así como los medios para comprobar la validez de cualquier propuesta a la que lleguemos debido al pensamiento abstracto, a través del análisis. Es decir, es la base del método científico.</w:t>
+      </w:r>
+    </w:p>
+    <w:p>
+      <w:pPr>
+        <w:spacing w:after="0" w:line="240" w:lineRule="auto"/>
+        <w:ind w:left="720"/>
+        <w:rPr>
+          <w:rFonts w:ascii="Times New Roman" w:eastAsia="Times New Roman" w:hAnsi="Times New Roman" w:cs="Times New Roman"/>
+          <w:sz w:val="24"/>
+          <w:szCs w:val="24"/>
+        </w:rPr>
+      </w:pPr>
+      <w:r>
+        <w:rPr>
+          <w:rFonts w:ascii="Arial" w:eastAsia="Times New Roman" w:hAnsi="Arial" w:cs="Arial"/>
+          <w:color w:val="000000"/>
+          <w:sz w:val="24"/>
+          <w:szCs w:val="24"/>
+        </w:rPr>
+        <w:t>A través de análisis se pueden identificar prácticas de programación que no son eficientes, y abstraer nuevas maneras de abordar el mismo problema. De esta manera, se podría decir que el pensamiento formal fomenta la optimización de herramientas en el campo de software, lo cual beneficia a todos trabajando en el campo, e inspira a otros a buscar soluciones alternativas usando el mismo proceso, generando así un ciclo virtuoso.</w:t>
+      </w:r>
+    </w:p>
+    <w:p>
+      <w:pPr>
+        <w:spacing w:after="0" w:line="240" w:lineRule="auto"/>
+        <w:ind w:left="720"/>
+        <w:rPr>
+          <w:rFonts w:ascii="Times New Roman" w:eastAsia="Times New Roman" w:hAnsi="Times New Roman" w:cs="Times New Roman"/>
+          <w:sz w:val="24"/>
+          <w:szCs w:val="24"/>
+        </w:rPr>
+      </w:pPr>
+      <w:r>
+        <w:rPr>
+          <w:rFonts w:ascii="Arial" w:eastAsia="Times New Roman" w:hAnsi="Arial" w:cs="Arial"/>
+          <w:color w:val="000000"/>
+          <w:sz w:val="24"/>
+          <w:szCs w:val="24"/>
+        </w:rPr>
+        <w:t>Eso sería todo gracias por su atención.</w:t>
+      </w:r>
+    </w:p>
+    <w:p>
+      <w:pPr>
+        <w:spacing w:after="0" w:line="240" w:lineRule="auto"/>
+        <w:rPr>
+          <w:rFonts w:ascii="Times New Roman" w:eastAsia="Times New Roman" w:hAnsi="Times New Roman" w:cs="Times New Roman"/>
+          <w:sz w:val="24"/>
+          <w:szCs w:val="24"/>
+        </w:rPr>
+      </w:pPr>
+    </w:p>
+    <w:p>
+      <w:pPr>
+        <w:spacing w:after="0" w:line="240" w:lineRule="auto"/>
+        <w:rPr>
+          <w:rFonts w:ascii="Times New Roman" w:eastAsia="Times New Roman" w:hAnsi="Times New Roman" w:cs="Times New Roman"/>
+          <w:sz w:val="24"/>
+          <w:szCs w:val="24"/>
+          <w:lang w:val="en-US"/>
+        </w:rPr>
+      </w:pPr>
+      <w:r>
+        <w:rPr>
+          <w:rFonts w:ascii="Arial" w:eastAsia="Times New Roman" w:hAnsi="Arial" w:cs="Arial"/>
+          <w:b/>
+          <w:bCs/>
+          <w:color w:val="000000"/>
+          <w:sz w:val="24"/>
+          <w:szCs w:val="24"/>
+          <w:lang w:val="en-US"/>
+        </w:rPr>
+        <w:t>Video:</w:t>
+      </w:r>
+      <w:r>
+        <w:rPr>
+          <w:rFonts w:ascii="Arial" w:eastAsia="Times New Roman" w:hAnsi="Arial" w:cs="Arial"/>
+          <w:color w:val="000000"/>
+          <w:sz w:val="24"/>
+          <w:szCs w:val="24"/>
+          <w:lang w:val="en-US"/>
+        </w:rPr>
+        <w:t xml:space="preserve"> </w:t>
+      </w:r>
+      <w:hyperlink r:id="rId7" w:history="1">
+        <w:r>
+          <w:rPr>
+            <w:rFonts w:ascii="Arial" w:eastAsia="Times New Roman" w:hAnsi="Arial" w:cs="Arial"/>
+            <w:color w:val="1155CC"/>
+            <w:sz w:val="24"/>
+            <w:szCs w:val="24"/>
+            <w:u w:val="single"/>
+            <w:lang w:val="en-US"/>
+          </w:rPr>
+          <w:t>https://youtu.be/nHjB81NxxuI</w:t>
+        </w:r>
+      </w:hyperlink>
+      <w:r>
+        <w:rPr>
+          <w:rFonts w:ascii="Arial" w:eastAsia="Times New Roman" w:hAnsi="Arial" w:cs="Arial"/>
+          <w:color w:val="000000"/>
+          <w:sz w:val="24"/>
+          <w:szCs w:val="24"/>
+          <w:lang w:val="en-US"/>
+        </w:rPr>
+        <w:t xml:space="preserve"> </w:t>
+      </w:r>
+    </w:p>
+    <w:p>
+      <w:pPr>
+        <w:spacing w:after="0" w:line="240" w:lineRule="auto"/>
+        <w:ind w:left="720"/>
+        <w:rPr>
+          <w:rFonts w:ascii="Times New Roman" w:eastAsia="Times New Roman" w:hAnsi="Times New Roman" w:cs="Times New Roman"/>
+          <w:sz w:val="24"/>
+          <w:szCs w:val="24"/>
           <w:lang w:val="es-ES"/>
         </w:rPr>
       </w:pPr>
       <w:r>
         <w:rPr>
-          <w:rFonts w:ascii="Arial" w:eastAsia="Times New Roman" w:hAnsi="Arial" w:cs="Arial"/>
-          <w:color w:val="000000"/>
-          <w:sz w:val="24"/>
-          <w:szCs w:val="24"/>
-          <w:lang w:val="es-ES"/>
-        </w:rPr>
-        <w:t xml:space="preserve">La sexta herramienta es </w:t>
-      </w:r>
-      <w:proofErr w:type="spellStart"/>
-      <w:r>
-        <w:rPr>
-          <w:rFonts w:ascii="Arial" w:eastAsia="Times New Roman" w:hAnsi="Arial" w:cs="Arial"/>
-          <w:color w:val="000000"/>
-          <w:sz w:val="24"/>
-          <w:szCs w:val="24"/>
-          <w:lang w:val="es-ES"/>
-        </w:rPr>
-        <w:t>Diagrams</w:t>
-      </w:r>
-      <w:proofErr w:type="spellEnd"/>
-      <w:r>
-        <w:rPr>
-          <w:rFonts w:ascii="Arial" w:eastAsia="Times New Roman" w:hAnsi="Arial" w:cs="Arial"/>
-          <w:color w:val="000000"/>
-          <w:sz w:val="24"/>
-          <w:szCs w:val="24"/>
-          <w:lang w:val="es-ES"/>
-        </w:rPr>
-        <w:t xml:space="preserve">, esta aplicación puede ser categorizada en el área de diseño </w:t>
-      </w:r>
-      <w:proofErr w:type="gramStart"/>
-      <w:r>
-        <w:rPr>
-          <w:rFonts w:ascii="Arial" w:eastAsia="Times New Roman" w:hAnsi="Arial" w:cs="Arial"/>
-          <w:color w:val="000000"/>
-          <w:sz w:val="24"/>
-          <w:szCs w:val="24"/>
-          <w:lang w:val="es-ES"/>
-        </w:rPr>
-        <w:t>de  software</w:t>
-      </w:r>
-      <w:proofErr w:type="gramEnd"/>
-      <w:r>
-        <w:rPr>
-          <w:rFonts w:ascii="Arial" w:eastAsia="Times New Roman" w:hAnsi="Arial" w:cs="Arial"/>
-          <w:color w:val="000000"/>
-          <w:sz w:val="24"/>
-          <w:szCs w:val="24"/>
-          <w:lang w:val="es-ES"/>
-        </w:rPr>
-        <w:t xml:space="preserve">, ya que es una herramienta de diagramas UML, el cual es indispensable para lograr un buen desarrollo de software, ya que te permite documentar el diseño y las decisiones tomadas sobre este, abordar un problema en partes, definir requerimientos, representar información para los diferentes </w:t>
-      </w:r>
-      <w:proofErr w:type="spellStart"/>
-      <w:r>
-        <w:rPr>
-          <w:rFonts w:ascii="Arial" w:eastAsia="Times New Roman" w:hAnsi="Arial" w:cs="Arial"/>
-          <w:color w:val="000000"/>
-          <w:sz w:val="24"/>
-          <w:szCs w:val="24"/>
-          <w:lang w:val="es-ES"/>
-        </w:rPr>
-        <w:t>stakeholders</w:t>
-      </w:r>
-      <w:proofErr w:type="spellEnd"/>
-      <w:r>
-        <w:rPr>
-          <w:rFonts w:ascii="Arial" w:eastAsia="Times New Roman" w:hAnsi="Arial" w:cs="Arial"/>
-          <w:color w:val="000000"/>
-          <w:sz w:val="24"/>
-          <w:szCs w:val="24"/>
-          <w:lang w:val="es-ES"/>
-        </w:rPr>
-        <w:t xml:space="preserve"> y aumentar la calidad del software. Otra herramienta de diagramas muy popular es </w:t>
-      </w:r>
-      <w:proofErr w:type="spellStart"/>
-      <w:r>
-        <w:rPr>
-          <w:rFonts w:ascii="Arial" w:eastAsia="Times New Roman" w:hAnsi="Arial" w:cs="Arial"/>
-          <w:color w:val="000000"/>
-          <w:sz w:val="24"/>
-          <w:szCs w:val="24"/>
-          <w:lang w:val="es-ES"/>
-        </w:rPr>
-        <w:t>Lucidchart</w:t>
-      </w:r>
-      <w:proofErr w:type="spellEnd"/>
-      <w:r>
-        <w:rPr>
-          <w:rFonts w:ascii="Arial" w:eastAsia="Times New Roman" w:hAnsi="Arial" w:cs="Arial"/>
-          <w:color w:val="000000"/>
-          <w:sz w:val="24"/>
-          <w:szCs w:val="24"/>
-          <w:lang w:val="es-ES"/>
-        </w:rPr>
-        <w:t xml:space="preserve">, ambas tienen aspectos positivos y negativos que satisfacen diferentes necesidades, </w:t>
-      </w:r>
-      <w:proofErr w:type="spellStart"/>
-      <w:r>
-        <w:rPr>
-          <w:rFonts w:ascii="Arial" w:eastAsia="Times New Roman" w:hAnsi="Arial" w:cs="Arial"/>
-          <w:color w:val="000000"/>
-          <w:sz w:val="24"/>
-          <w:szCs w:val="24"/>
-          <w:lang w:val="es-ES"/>
-        </w:rPr>
-        <w:t>diagrams</w:t>
-      </w:r>
-      <w:proofErr w:type="spellEnd"/>
-      <w:r>
-        <w:rPr>
-          <w:rFonts w:ascii="Arial" w:eastAsia="Times New Roman" w:hAnsi="Arial" w:cs="Arial"/>
-          <w:color w:val="000000"/>
-          <w:sz w:val="24"/>
-          <w:szCs w:val="24"/>
-          <w:lang w:val="es-ES"/>
-        </w:rPr>
-        <w:t xml:space="preserve"> es la aplicación que nos pareció más conveniente para realizar el diagrama del DFA del resaltador léxico. Porque todas sus plantillas y elementos son gratuitos, permite el trabajo colaborativo por medio de Google Drive, tiene una interfaz intuitiva y es segura. Por otro </w:t>
-      </w:r>
-      <w:proofErr w:type="gramStart"/>
-      <w:r>
-        <w:rPr>
-          <w:rFonts w:ascii="Arial" w:eastAsia="Times New Roman" w:hAnsi="Arial" w:cs="Arial"/>
-          <w:color w:val="000000"/>
-          <w:sz w:val="24"/>
-          <w:szCs w:val="24"/>
-          <w:lang w:val="es-ES"/>
-        </w:rPr>
-        <w:t>lado</w:t>
-      </w:r>
-      <w:proofErr w:type="gramEnd"/>
-      <w:r>
-        <w:rPr>
-          <w:rFonts w:ascii="Arial" w:eastAsia="Times New Roman" w:hAnsi="Arial" w:cs="Arial"/>
-          <w:color w:val="000000"/>
-          <w:sz w:val="24"/>
-          <w:szCs w:val="24"/>
-          <w:lang w:val="es-ES"/>
-        </w:rPr>
-        <w:t xml:space="preserve"> </w:t>
-      </w:r>
-      <w:proofErr w:type="spellStart"/>
-      <w:r>
-        <w:rPr>
-          <w:rFonts w:ascii="Arial" w:eastAsia="Times New Roman" w:hAnsi="Arial" w:cs="Arial"/>
-          <w:color w:val="000000"/>
-          <w:sz w:val="24"/>
-          <w:szCs w:val="24"/>
-          <w:lang w:val="es-ES"/>
-        </w:rPr>
-        <w:t>Lucidchart</w:t>
-      </w:r>
-      <w:proofErr w:type="spellEnd"/>
-      <w:r>
-        <w:rPr>
-          <w:rFonts w:ascii="Arial" w:eastAsia="Times New Roman" w:hAnsi="Arial" w:cs="Arial"/>
-          <w:color w:val="000000"/>
-          <w:sz w:val="24"/>
-          <w:szCs w:val="24"/>
-          <w:lang w:val="es-ES"/>
-        </w:rPr>
-        <w:t xml:space="preserve"> es una aplicación en la que tienes que pagar por el servicio, aunque cuenta con una </w:t>
+          <w:rFonts w:ascii="Arial" w:hAnsi="Arial" w:cs="Arial"/>
+          <w:noProof/>
+          <w:color w:val="000000"/>
+          <w:bdr w:val="none" w:sz="0" w:space="0" w:color="auto" w:frame="1"/>
+        </w:rPr>
+        <w:lastRenderedPageBreak/>
+        <w:drawing>
+          <wp:inline distT="0" distB="0" distL="0" distR="0" wp14:anchorId="27AB70CD" wp14:editId="686B5145">
+            <wp:extent cx="5612130" cy="7482840"/>
+            <wp:effectExtent l="0" t="0" r="7620" b="3810"/>
+            <wp:docPr id="2" name="Picture 2" descr="Graphical user interface, application&#10;&#10;Description automatically generated"/>
+            <wp:cNvGraphicFramePr>
+              <a:graphicFrameLocks xmlns:a="http://schemas.openxmlformats.org/drawingml/2006/main" noChangeAspect="1"/>
+            </wp:cNvGraphicFramePr>
+            <a:graphic xmlns:a="http://schemas.openxmlformats.org/drawingml/2006/main">
+              <a:graphicData uri="http://schemas.openxmlformats.org/drawingml/2006/picture">
+                <pic:pic xmlns:pic="http://schemas.openxmlformats.org/drawingml/2006/picture">
+                  <pic:nvPicPr>
+                    <pic:cNvPr id="2" name="Picture 2" descr="Graphical user interface, application&#10;&#10;Description automatically generated"/>
+                    <pic:cNvPicPr>
+                      <a:picLocks noChangeAspect="1" noChangeArrowheads="1"/>
+                    </pic:cNvPicPr>
+                  </pic:nvPicPr>
+                  <pic:blipFill>
+                    <a:blip r:embed="rId8">
+                      <a:extLst>
+                        <a:ext uri="{28A0092B-C50C-407E-A947-70E740481C1C}">
+                          <a14:useLocalDpi xmlns:a14="http://schemas.microsoft.com/office/drawing/2010/main" val="0"/>
+                        </a:ext>
+                      </a:extLst>
+                    </a:blip>
+                    <a:srcRect/>
+                    <a:stretch>
+                      <a:fillRect/>
+                    </a:stretch>
+                  </pic:blipFill>
+                  <pic:spPr bwMode="auto">
+                    <a:xfrm>
+                      <a:off x="0" y="0"/>
+                      <a:ext cx="5612130" cy="7482840"/>
+                    </a:xfrm>
+                    <a:prstGeom prst="rect">
+                      <a:avLst/>
+                    </a:prstGeom>
+                    <a:noFill/>
+                    <a:ln>
+                      <a:noFill/>
+                    </a:ln>
+                  </pic:spPr>
+                </pic:pic>
+              </a:graphicData>
+            </a:graphic>
+          </wp:inline>
+        </w:drawing>
       </w:r>
     </w:p>
     <w:p>
@@ -2567,6 +2516,155 @@
     </w:lvl>
   </w:abstractNum>
   <w:abstractNum w:abstractNumId="7" w15:restartNumberingAfterBreak="0">
+    <w:nsid w:val="6C3C7722"/>
+    <w:multiLevelType w:val="multilevel"/>
+    <w:tmpl w:val="2536E8CE"/>
+    <w:lvl w:ilvl="0">
+      <w:start w:val="1"/>
+      <w:numFmt w:val="bullet"/>
+      <w:lvlText w:val=""/>
+      <w:lvlJc w:val="left"/>
+      <w:pPr>
+        <w:tabs>
+          <w:tab w:val="num" w:pos="720"/>
+        </w:tabs>
+        <w:ind w:left="720" w:hanging="360"/>
+      </w:pPr>
+      <w:rPr>
+        <w:rFonts w:ascii="Symbol" w:hAnsi="Symbol" w:hint="default"/>
+        <w:sz w:val="20"/>
+      </w:rPr>
+    </w:lvl>
+    <w:lvl w:ilvl="1" w:tentative="1">
+      <w:start w:val="1"/>
+      <w:numFmt w:val="bullet"/>
+      <w:lvlText w:val="o"/>
+      <w:lvlJc w:val="left"/>
+      <w:pPr>
+        <w:tabs>
+          <w:tab w:val="num" w:pos="1440"/>
+        </w:tabs>
+        <w:ind w:left="1440" w:hanging="360"/>
+      </w:pPr>
+      <w:rPr>
+        <w:rFonts w:ascii="Courier New" w:hAnsi="Courier New" w:hint="default"/>
+        <w:sz w:val="20"/>
+      </w:rPr>
+    </w:lvl>
+    <w:lvl w:ilvl="2" w:tentative="1">
+      <w:start w:val="1"/>
+      <w:numFmt w:val="bullet"/>
+      <w:lvlText w:val=""/>
+      <w:lvlJc w:val="left"/>
+      <w:pPr>
+        <w:tabs>
+          <w:tab w:val="num" w:pos="2160"/>
+        </w:tabs>
+        <w:ind w:left="2160" w:hanging="360"/>
+      </w:pPr>
+      <w:rPr>
+        <w:rFonts w:ascii="Wingdings" w:hAnsi="Wingdings" w:hint="default"/>
+        <w:sz w:val="20"/>
+      </w:rPr>
+    </w:lvl>
+    <w:lvl w:ilvl="3" w:tentative="1">
+      <w:start w:val="1"/>
+      <w:numFmt w:val="bullet"/>
+      <w:lvlText w:val=""/>
+      <w:lvlJc w:val="left"/>
+      <w:pPr>
+        <w:tabs>
+          <w:tab w:val="num" w:pos="2880"/>
+        </w:tabs>
+        <w:ind w:left="2880" w:hanging="360"/>
+      </w:pPr>
+      <w:rPr>
+        <w:rFonts w:ascii="Wingdings" w:hAnsi="Wingdings" w:hint="default"/>
+        <w:sz w:val="20"/>
+      </w:rPr>
+    </w:lvl>
+    <w:lvl w:ilvl="4" w:tentative="1">
+      <w:start w:val="1"/>
+      <w:numFmt w:val="bullet"/>
+      <w:lvlText w:val=""/>
+      <w:lvlJc w:val="left"/>
+      <w:pPr>
+        <w:tabs>
+          <w:tab w:val="num" w:pos="3600"/>
+        </w:tabs>
+        <w:ind w:left="3600" w:hanging="360"/>
+      </w:pPr>
+      <w:rPr>
+        <w:rFonts w:ascii="Wingdings" w:hAnsi="Wingdings" w:hint="default"/>
+        <w:sz w:val="20"/>
+      </w:rPr>
+    </w:lvl>
+    <w:lvl w:ilvl="5" w:tentative="1">
+      <w:start w:val="1"/>
+      <w:numFmt w:val="bullet"/>
+      <w:lvlText w:val=""/>
+      <w:lvlJc w:val="left"/>
+      <w:pPr>
+        <w:tabs>
+          <w:tab w:val="num" w:pos="4320"/>
+        </w:tabs>
+        <w:ind w:left="4320" w:hanging="360"/>
+      </w:pPr>
+      <w:rPr>
+        <w:rFonts w:ascii="Wingdings" w:hAnsi="Wingdings" w:hint="default"/>
+        <w:sz w:val="20"/>
+      </w:rPr>
+    </w:lvl>
+    <w:lvl w:ilvl="6" w:tentative="1">
+      <w:start w:val="1"/>
+      <w:numFmt w:val="bullet"/>
+      <w:lvlText w:val=""/>
+      <w:lvlJc w:val="left"/>
+      <w:pPr>
+        <w:tabs>
+          <w:tab w:val="num" w:pos="5040"/>
+        </w:tabs>
+        <w:ind w:left="5040" w:hanging="360"/>
+      </w:pPr>
+      <w:rPr>
+        <w:rFonts w:ascii="Wingdings" w:hAnsi="Wingdings" w:hint="default"/>
+        <w:sz w:val="20"/>
+      </w:rPr>
+    </w:lvl>
+    <w:lvl w:ilvl="7" w:tentative="1">
+      <w:start w:val="1"/>
+      <w:numFmt w:val="bullet"/>
+      <w:lvlText w:val=""/>
+      <w:lvlJc w:val="left"/>
+      <w:pPr>
+        <w:tabs>
+          <w:tab w:val="num" w:pos="5760"/>
+        </w:tabs>
+        <w:ind w:left="5760" w:hanging="360"/>
+      </w:pPr>
+      <w:rPr>
+        <w:rFonts w:ascii="Wingdings" w:hAnsi="Wingdings" w:hint="default"/>
+        <w:sz w:val="20"/>
+      </w:rPr>
+    </w:lvl>
+    <w:lvl w:ilvl="8" w:tentative="1">
+      <w:start w:val="1"/>
+      <w:numFmt w:val="bullet"/>
+      <w:lvlText w:val=""/>
+      <w:lvlJc w:val="left"/>
+      <w:pPr>
+        <w:tabs>
+          <w:tab w:val="num" w:pos="6480"/>
+        </w:tabs>
+        <w:ind w:left="6480" w:hanging="360"/>
+      </w:pPr>
+      <w:rPr>
+        <w:rFonts w:ascii="Wingdings" w:hAnsi="Wingdings" w:hint="default"/>
+        <w:sz w:val="20"/>
+      </w:rPr>
+    </w:lvl>
+  </w:abstractNum>
+  <w:abstractNum w:abstractNumId="8" w15:restartNumberingAfterBreak="0">
     <w:nsid w:val="7A817042"/>
     <w:multiLevelType w:val="multilevel"/>
     <w:tmpl w:val="EB64029A"/>
@@ -2728,7 +2826,7 @@
     <w:abstractNumId w:val="5"/>
   </w:num>
   <w:num w:numId="5">
-    <w:abstractNumId w:val="7"/>
+    <w:abstractNumId w:val="8"/>
   </w:num>
   <w:num w:numId="6">
     <w:abstractNumId w:val="0"/>
@@ -2738,6 +2836,9 @@
   </w:num>
   <w:num w:numId="8">
     <w:abstractNumId w:val="2"/>
+  </w:num>
+  <w:num w:numId="9">
+    <w:abstractNumId w:val="7"/>
   </w:num>
 </w:numbering>
 </file>
@@ -3141,13 +3242,13 @@
     <w:name w:val="Normal"/>
     <w:qFormat/>
   </w:style>
-  <w:style w:type="character" w:default="1" w:styleId="Fuentedeprrafopredeter">
+  <w:style w:type="character" w:default="1" w:styleId="DefaultParagraphFont">
     <w:name w:val="Default Paragraph Font"/>
     <w:uiPriority w:val="1"/>
     <w:semiHidden/>
     <w:unhideWhenUsed/>
   </w:style>
-  <w:style w:type="table" w:default="1" w:styleId="Tablanormal">
+  <w:style w:type="table" w:default="1" w:styleId="TableNormal">
     <w:name w:val="Normal Table"/>
     <w:uiPriority w:val="99"/>
     <w:semiHidden/>
@@ -3162,7 +3263,7 @@
       </w:tblCellMar>
     </w:tblPr>
   </w:style>
-  <w:style w:type="numbering" w:default="1" w:styleId="Sinlista">
+  <w:style w:type="numbering" w:default="1" w:styleId="NoList">
     <w:name w:val="No List"/>
     <w:uiPriority w:val="99"/>
     <w:semiHidden/>
@@ -3183,6 +3284,18 @@
       <w:sz w:val="24"/>
       <w:szCs w:val="24"/>
       <w:lang w:eastAsia="es-MX"/>
+    </w:rPr>
+  </w:style>
+  <w:style w:type="character" w:styleId="Hyperlink">
+    <w:name w:val="Hyperlink"/>
+    <w:basedOn w:val="DefaultParagraphFont"/>
+    <w:uiPriority w:val="99"/>
+    <w:semiHidden/>
+    <w:unhideWhenUsed/>
+    <w:rsid w:val="0011383D"/>
+    <w:rPr>
+      <w:color w:val="0000FF"/>
+      <w:u w:val="single"/>
     </w:rPr>
   </w:style>
 </w:styles>

</xml_diff>